<commit_message>
doc: 4.6 gerenciamento de configuracao terminado
</commit_message>
<xml_diff>
--- a/Projeto final de curso guia/Entrega 2.docx
+++ b/Projeto final de curso guia/Entrega 2.docx
@@ -74,7 +74,11 @@
           <w:tcPr>
             <w:tcW w:w="2831" w:type="dxa"/>
           </w:tcPr>
-          <w:p/>
+          <w:p>
+            <w:r>
+              <w:t>Vinicius</w:t>
+            </w:r>
+          </w:p>
         </w:tc>
         <w:tc>
           <w:tcPr>
@@ -432,6 +436,87 @@
             <w:tcW w:w="2832" w:type="dxa"/>
           </w:tcPr>
           <w:p/>
+        </w:tc>
+      </w:tr>
+      <w:tr>
+        <w:tc>
+          <w:tcPr>
+            <w:tcW w:w="2831" w:type="dxa"/>
+          </w:tcPr>
+          <w:p>
+            <w:pPr>
+              <w:pStyle w:val="Ttulo2"/>
+              <w:outlineLvl w:val="1"/>
+              <w:rPr>
+                <w:rFonts w:asciiTheme="minorHAnsi" w:eastAsiaTheme="minorHAnsi" w:hAnsiTheme="minorHAnsi" w:cstheme="minorBidi"/>
+                <w:color w:val="auto"/>
+                <w:sz w:val="20"/>
+                <w:szCs w:val="20"/>
+              </w:rPr>
+            </w:pPr>
+            <w:bookmarkStart w:id="0" w:name="_Toc97100980"/>
+            <w:bookmarkStart w:id="1" w:name="_Toc98865260"/>
+            <w:bookmarkStart w:id="2" w:name="_Toc103009273"/>
+            <w:r>
+              <w:rPr>
+                <w:rFonts w:asciiTheme="minorHAnsi" w:eastAsiaTheme="minorHAnsi" w:hAnsiTheme="minorHAnsi" w:cstheme="minorBidi"/>
+                <w:color w:val="auto"/>
+                <w:sz w:val="20"/>
+                <w:szCs w:val="20"/>
+              </w:rPr>
+              <w:t>4.4 RELATÓRIO DE DESEMPENHO</w:t>
+            </w:r>
+            <w:bookmarkEnd w:id="0"/>
+            <w:bookmarkEnd w:id="1"/>
+            <w:bookmarkEnd w:id="2"/>
+            <w:r>
+              <w:rPr>
+                <w:rFonts w:asciiTheme="minorHAnsi" w:eastAsiaTheme="minorHAnsi" w:hAnsiTheme="minorHAnsi" w:cstheme="minorBidi"/>
+                <w:color w:val="auto"/>
+                <w:sz w:val="20"/>
+                <w:szCs w:val="20"/>
+              </w:rPr>
+              <w:t xml:space="preserve"> </w:t>
+            </w:r>
+          </w:p>
+          <w:p>
+            <w:pPr>
+              <w:rPr>
+                <w:sz w:val="20"/>
+                <w:szCs w:val="20"/>
+              </w:rPr>
+            </w:pPr>
+          </w:p>
+        </w:tc>
+        <w:tc>
+          <w:tcPr>
+            <w:tcW w:w="2831" w:type="dxa"/>
+          </w:tcPr>
+          <w:p>
+            <w:pPr>
+              <w:rPr>
+                <w:sz w:val="20"/>
+                <w:szCs w:val="20"/>
+              </w:rPr>
+            </w:pPr>
+            <w:r>
+              <w:rPr>
+                <w:sz w:val="20"/>
+                <w:szCs w:val="20"/>
+              </w:rPr>
+              <w:t>Vinicius</w:t>
+            </w:r>
+          </w:p>
+        </w:tc>
+        <w:tc>
+          <w:tcPr>
+            <w:tcW w:w="2832" w:type="dxa"/>
+          </w:tcPr>
+          <w:p>
+            <w:r>
+              <w:t>FAZER DEPOIS QUE TUDO ACABAR</w:t>
+            </w:r>
+          </w:p>
         </w:tc>
       </w:tr>
     </w:tbl>
@@ -845,6 +930,29 @@
     <w:name w:val="Normal"/>
     <w:qFormat/>
   </w:style>
+  <w:style w:type="paragraph" w:styleId="Ttulo2">
+    <w:name w:val="heading 2"/>
+    <w:basedOn w:val="Normal"/>
+    <w:next w:val="Normal"/>
+    <w:link w:val="Ttulo2Char"/>
+    <w:uiPriority w:val="9"/>
+    <w:semiHidden/>
+    <w:unhideWhenUsed/>
+    <w:qFormat/>
+    <w:rsid w:val="004F1B54"/>
+    <w:pPr>
+      <w:keepNext/>
+      <w:keepLines/>
+      <w:spacing w:before="40" w:after="0"/>
+      <w:outlineLvl w:val="1"/>
+    </w:pPr>
+    <w:rPr>
+      <w:rFonts w:asciiTheme="majorHAnsi" w:eastAsiaTheme="majorEastAsia" w:hAnsiTheme="majorHAnsi" w:cstheme="majorBidi"/>
+      <w:color w:val="2F5496" w:themeColor="accent1" w:themeShade="BF"/>
+      <w:sz w:val="26"/>
+      <w:szCs w:val="26"/>
+    </w:rPr>
+  </w:style>
   <w:style w:type="paragraph" w:styleId="Ttulo3">
     <w:name w:val="heading 3"/>
     <w:basedOn w:val="Normal"/>
@@ -924,6 +1032,20 @@
       <w:sz w:val="24"/>
       <w:szCs w:val="26"/>
       <w:lang w:eastAsia="pt-BR"/>
+    </w:rPr>
+  </w:style>
+  <w:style w:type="character" w:customStyle="1" w:styleId="Ttulo2Char">
+    <w:name w:val="Título 2 Char"/>
+    <w:basedOn w:val="Fontepargpadro"/>
+    <w:link w:val="Ttulo2"/>
+    <w:uiPriority w:val="9"/>
+    <w:semiHidden/>
+    <w:rsid w:val="004F1B54"/>
+    <w:rPr>
+      <w:rFonts w:asciiTheme="majorHAnsi" w:eastAsiaTheme="majorEastAsia" w:hAnsiTheme="majorHAnsi" w:cstheme="majorBidi"/>
+      <w:color w:val="2F5496" w:themeColor="accent1" w:themeShade="BF"/>
+      <w:sz w:val="26"/>
+      <w:szCs w:val="26"/>
     </w:rPr>
   </w:style>
 </w:styles>

</xml_diff>

<commit_message>
doc: Estimativa tamanho e esforco
</commit_message>
<xml_diff>
--- a/Projeto final de curso guia/Entrega 2.docx
+++ b/Projeto final de curso guia/Entrega 2.docx
@@ -84,7 +84,11 @@
           <w:tcPr>
             <w:tcW w:w="2832" w:type="dxa"/>
           </w:tcPr>
-          <w:p/>
+          <w:p>
+            <w:r>
+              <w:t>Pronto</w:t>
+            </w:r>
+          </w:p>
         </w:tc>
       </w:tr>
       <w:tr>

</xml_diff>